<commit_message>
Removed boost dependency. Implemented ECS demo
</commit_message>
<xml_diff>
--- a/doc/SXNGN Design Doc.docx
+++ b/doc/SXNGN Design Doc.docx
@@ -82,6 +82,32 @@
     </w:p>
     <w:p/>
     <w:p>
+      <w:r>
+        <w:br w:type="page"/>
+      </w:r>
+    </w:p>
+    <w:p>
+      <w:pPr>
+        <w:pStyle w:val="Heading1"/>
+      </w:pPr>
+      <w:r>
+        <w:lastRenderedPageBreak/>
+        <w:t>Inspiration Notes</w:t>
+      </w:r>
+    </w:p>
+    <w:p/>
+    <w:p>
+      <w:hyperlink r:id="rId5" w:history="1">
+        <w:r>
+          <w:rPr>
+            <w:rStyle w:val="Hyperlink"/>
+          </w:rPr>
+          <w:t>https://etodd.io/</w:t>
+        </w:r>
+      </w:hyperlink>
+      <w:r>
+        <w:t xml:space="preserve"> “Poor Man’s Dialogger”</w:t>
+      </w:r>
       <w:bookmarkStart w:id="0" w:name="_GoBack"/>
       <w:bookmarkEnd w:id="0"/>
     </w:p>
@@ -550,6 +576,17 @@
       <w:szCs w:val="32"/>
     </w:rPr>
   </w:style>
+  <w:style w:type="character" w:styleId="Hyperlink">
+    <w:name w:val="Hyperlink"/>
+    <w:basedOn w:val="DefaultParagraphFont"/>
+    <w:uiPriority w:val="99"/>
+    <w:unhideWhenUsed/>
+    <w:rsid w:val="00DB67B3"/>
+    <w:rPr>
+      <w:color w:val="0563C1" w:themeColor="hyperlink"/>
+      <w:u w:val="single"/>
+    </w:rPr>
+  </w:style>
 </w:styles>
 </file>
 

</xml_diff>

<commit_message>
Some work on camera singleton component. Added to to list
</commit_message>
<xml_diff>
--- a/doc/SXNGN Design Doc.docx
+++ b/doc/SXNGN Design Doc.docx
@@ -106,11 +106,25 @@
         </w:r>
       </w:hyperlink>
       <w:r>
-        <w:t xml:space="preserve"> “Poor Man’s Dialogger”</w:t>
+        <w:t xml:space="preserve"> “Poor Man’s </w:t>
+      </w:r>
+      <w:proofErr w:type="spellStart"/>
+      <w:r>
+        <w:t>Dialogger</w:t>
+      </w:r>
+      <w:proofErr w:type="spellEnd"/>
+      <w:r>
+        <w:t>”</w:t>
+      </w:r>
+    </w:p>
+    <w:p>
+      <w:r>
+        <w:br w:type="page"/>
       </w:r>
       <w:bookmarkStart w:id="0" w:name="_GoBack"/>
       <w:bookmarkEnd w:id="0"/>
     </w:p>
+    <w:p/>
     <w:sectPr>
       <w:pgSz w:w="12240" w:h="15840"/>
       <w:pgMar w:top="1440" w:right="1440" w:bottom="1440" w:left="1440" w:header="720" w:footer="720" w:gutter="0"/>

</xml_diff>